<commit_message>
Update servicio de UserInvitado y la historia de Usuario Registrar invitado
Ahora si el usuario que va a registrar al invitado no tiene privilegios de administrador no podrá realizar esta acción
</commit_message>
<xml_diff>
--- a/user_history/Registrar Usuario invitado.docx
+++ b/user_history/Registrar Usuario invitado.docx
@@ -510,13 +510,12 @@
                 <w:rFonts w:ascii="Arial" w:hAnsi="Arial" w:cs="Arial"/>
                 <w:b/>
                 <w:bCs/>
-                <w:lang w:val="es-MX" w:eastAsia="es-MX"/>
               </w:rPr>
               <w:drawing>
-                <wp:inline distT="0" distB="0" distL="0" distR="0" wp14:anchorId="02203C0F" wp14:editId="1C8C290B">
-                  <wp:extent cx="4647446" cy="2505075"/>
-                  <wp:effectExtent l="76200" t="76200" r="134620" b="123825"/>
-                  <wp:docPr id="2" name="Imagen 2" descr="D:\DOCUMENTOS\My Screen Captures\Battery.jpg"/>
+                <wp:inline distT="0" distB="0" distL="0" distR="0" wp14:anchorId="6380FA46" wp14:editId="43B7F275">
+                  <wp:extent cx="3019425" cy="3981494"/>
+                  <wp:effectExtent l="76200" t="76200" r="123825" b="133350"/>
+                  <wp:docPr id="1" name="Imagen 1"/>
                   <wp:cNvGraphicFramePr>
                     <a:graphicFrameLocks xmlns:a="http://schemas.openxmlformats.org/drawingml/2006/main" noChangeAspect="1"/>
                   </wp:cNvGraphicFramePr>
@@ -524,28 +523,18 @@
                     <a:graphicData uri="http://schemas.openxmlformats.org/drawingml/2006/picture">
                       <pic:pic xmlns:pic="http://schemas.openxmlformats.org/drawingml/2006/picture">
                         <pic:nvPicPr>
-                          <pic:cNvPr id="0" name="Picture 1" descr="D:\DOCUMENTOS\My Screen Captures\Battery.jpg"/>
-                          <pic:cNvPicPr>
-                            <a:picLocks noChangeAspect="1" noChangeArrowheads="1"/>
-                          </pic:cNvPicPr>
+                          <pic:cNvPr id="1" name=""/>
+                          <pic:cNvPicPr/>
                         </pic:nvPicPr>
-                        <pic:blipFill>
-                          <a:blip r:embed="rId5">
-                            <a:extLst>
-                              <a:ext uri="{28A0092B-C50C-407E-A947-70E740481C1C}">
-                                <a14:useLocalDpi xmlns:a14="http://schemas.microsoft.com/office/drawing/2010/main" val="0"/>
-                              </a:ext>
-                            </a:extLst>
-                          </a:blip>
-                          <a:srcRect/>
-                          <a:stretch>
-                            <a:fillRect/>
-                          </a:stretch>
+                        <pic:blipFill rotWithShape="1">
+                          <a:blip r:embed="rId5"/>
+                          <a:srcRect l="2259" t="1790" r="6918" b="3383"/>
+                          <a:stretch/>
                         </pic:blipFill>
                         <pic:spPr bwMode="auto">
                           <a:xfrm>
                             <a:off x="0" y="0"/>
-                            <a:ext cx="4670898" cy="2517716"/>
+                            <a:ext cx="3033447" cy="3999983"/>
                           </a:xfrm>
                           <a:prstGeom prst="rect">
                             <a:avLst/>
@@ -564,6 +553,11 @@
                               </a:srgbClr>
                             </a:outerShdw>
                           </a:effectLst>
+                          <a:extLst>
+                            <a:ext uri="{53640926-AAD7-44D8-BBD7-CCE9431645EC}">
+                              <a14:shadowObscured xmlns:a14="http://schemas.microsoft.com/office/drawing/2010/main"/>
+                            </a:ext>
+                          </a:extLst>
                         </pic:spPr>
                       </pic:pic>
                     </a:graphicData>
@@ -573,6 +567,8 @@
             </w:r>
           </w:p>
         </w:tc>
+        <w:bookmarkStart w:id="0" w:name="_GoBack"/>
+        <w:bookmarkEnd w:id="0"/>
       </w:tr>
     </w:tbl>
     <w:p/>
@@ -588,10 +584,10 @@
         <w:tblLook w:val="04A0" w:firstRow="1" w:lastRow="0" w:firstColumn="1" w:lastColumn="0" w:noHBand="0" w:noVBand="1"/>
       </w:tblPr>
       <w:tblGrid>
-        <w:gridCol w:w="988"/>
-        <w:gridCol w:w="2409"/>
-        <w:gridCol w:w="2694"/>
-        <w:gridCol w:w="2403"/>
+        <w:gridCol w:w="991"/>
+        <w:gridCol w:w="2408"/>
+        <w:gridCol w:w="2693"/>
+        <w:gridCol w:w="2402"/>
       </w:tblGrid>
       <w:tr>
         <w:tc>
@@ -636,11 +632,15 @@
               <w:jc w:val="center"/>
               <w:rPr>
                 <w:rFonts w:ascii="Arial" w:hAnsi="Arial" w:cs="Arial"/>
-              </w:rPr>
-            </w:pPr>
-            <w:r>
-              <w:rPr>
-                <w:rFonts w:ascii="Arial" w:hAnsi="Arial" w:cs="Arial"/>
+                <w:sz w:val="24"/>
+                <w:szCs w:val="24"/>
+              </w:rPr>
+            </w:pPr>
+            <w:r>
+              <w:rPr>
+                <w:rFonts w:ascii="Arial" w:hAnsi="Arial" w:cs="Arial"/>
+                <w:sz w:val="24"/>
+                <w:szCs w:val="24"/>
               </w:rPr>
               <w:t>Prueba</w:t>
             </w:r>
@@ -655,11 +655,15 @@
               <w:jc w:val="center"/>
               <w:rPr>
                 <w:rFonts w:ascii="Arial" w:hAnsi="Arial" w:cs="Arial"/>
-              </w:rPr>
-            </w:pPr>
-            <w:r>
-              <w:rPr>
-                <w:rFonts w:ascii="Arial" w:hAnsi="Arial" w:cs="Arial"/>
+                <w:sz w:val="24"/>
+                <w:szCs w:val="24"/>
+              </w:rPr>
+            </w:pPr>
+            <w:r>
+              <w:rPr>
+                <w:rFonts w:ascii="Arial" w:hAnsi="Arial" w:cs="Arial"/>
+                <w:sz w:val="24"/>
+                <w:szCs w:val="24"/>
               </w:rPr>
               <w:t>Dado</w:t>
             </w:r>
@@ -674,11 +678,15 @@
               <w:jc w:val="center"/>
               <w:rPr>
                 <w:rFonts w:ascii="Arial" w:hAnsi="Arial" w:cs="Arial"/>
-              </w:rPr>
-            </w:pPr>
-            <w:r>
-              <w:rPr>
-                <w:rFonts w:ascii="Arial" w:hAnsi="Arial" w:cs="Arial"/>
+                <w:sz w:val="24"/>
+                <w:szCs w:val="24"/>
+              </w:rPr>
+            </w:pPr>
+            <w:r>
+              <w:rPr>
+                <w:rFonts w:ascii="Arial" w:hAnsi="Arial" w:cs="Arial"/>
+                <w:sz w:val="24"/>
+                <w:szCs w:val="24"/>
               </w:rPr>
               <w:t>Cuando</w:t>
             </w:r>
@@ -693,11 +701,15 @@
               <w:jc w:val="center"/>
               <w:rPr>
                 <w:rFonts w:ascii="Arial" w:hAnsi="Arial" w:cs="Arial"/>
-              </w:rPr>
-            </w:pPr>
-            <w:r>
-              <w:rPr>
-                <w:rFonts w:ascii="Arial" w:hAnsi="Arial" w:cs="Arial"/>
+                <w:sz w:val="24"/>
+                <w:szCs w:val="24"/>
+              </w:rPr>
+            </w:pPr>
+            <w:r>
+              <w:rPr>
+                <w:rFonts w:ascii="Arial" w:hAnsi="Arial" w:cs="Arial"/>
+                <w:sz w:val="24"/>
+                <w:szCs w:val="24"/>
               </w:rPr>
               <w:t>Entonces</w:t>
             </w:r>
@@ -718,8 +730,8 @@
               </w:numPr>
               <w:rPr>
                 <w:rFonts w:ascii="Arial" w:hAnsi="Arial" w:cs="Arial"/>
-                <w:sz w:val="20"/>
-                <w:szCs w:val="20"/>
+                <w:sz w:val="24"/>
+                <w:szCs w:val="24"/>
               </w:rPr>
             </w:pPr>
           </w:p>
@@ -732,31 +744,23 @@
             <w:pPr>
               <w:rPr>
                 <w:rFonts w:ascii="Arial" w:hAnsi="Arial" w:cs="Arial"/>
-                <w:sz w:val="20"/>
-                <w:szCs w:val="20"/>
-              </w:rPr>
-            </w:pPr>
-            <w:r>
-              <w:rPr>
-                <w:rFonts w:ascii="Arial" w:hAnsi="Arial" w:cs="Arial"/>
-                <w:sz w:val="20"/>
-                <w:szCs w:val="20"/>
-              </w:rPr>
-              <w:t>E</w:t>
-            </w:r>
-            <w:r>
-              <w:rPr>
-                <w:rFonts w:ascii="Arial" w:hAnsi="Arial" w:cs="Arial"/>
-                <w:sz w:val="20"/>
-                <w:szCs w:val="20"/>
-              </w:rPr>
-              <w:t xml:space="preserve">l apartado de </w:t>
-            </w:r>
-            <w:r>
-              <w:rPr>
-                <w:rFonts w:ascii="Arial" w:hAnsi="Arial" w:cs="Arial"/>
-                <w:sz w:val="20"/>
-                <w:szCs w:val="20"/>
+                <w:sz w:val="24"/>
+                <w:szCs w:val="24"/>
+              </w:rPr>
+            </w:pPr>
+            <w:r>
+              <w:rPr>
+                <w:rFonts w:ascii="Arial" w:hAnsi="Arial" w:cs="Arial"/>
+                <w:sz w:val="24"/>
+                <w:szCs w:val="24"/>
+              </w:rPr>
+              <w:t xml:space="preserve">El apartado de </w:t>
+            </w:r>
+            <w:r>
+              <w:rPr>
+                <w:rFonts w:ascii="Arial" w:hAnsi="Arial" w:cs="Arial"/>
+                <w:sz w:val="24"/>
+                <w:szCs w:val="24"/>
               </w:rPr>
               <w:t>Agregar Invitado</w:t>
             </w:r>
@@ -770,15 +774,15 @@
             <w:pPr>
               <w:rPr>
                 <w:rFonts w:ascii="Arial" w:hAnsi="Arial" w:cs="Arial"/>
-                <w:sz w:val="20"/>
-                <w:szCs w:val="20"/>
-              </w:rPr>
-            </w:pPr>
-            <w:r>
-              <w:rPr>
-                <w:rFonts w:ascii="Arial" w:hAnsi="Arial" w:cs="Arial"/>
-                <w:sz w:val="20"/>
-                <w:szCs w:val="20"/>
+                <w:sz w:val="24"/>
+                <w:szCs w:val="24"/>
+              </w:rPr>
+            </w:pPr>
+            <w:r>
+              <w:rPr>
+                <w:rFonts w:ascii="Arial" w:hAnsi="Arial" w:cs="Arial"/>
+                <w:sz w:val="24"/>
+                <w:szCs w:val="24"/>
               </w:rPr>
               <w:t>Se deben llenar todos los campos, pues son requeridos al tener el símbolo de *.</w:t>
             </w:r>
@@ -792,15 +796,15 @@
             <w:pPr>
               <w:rPr>
                 <w:rFonts w:ascii="Arial" w:hAnsi="Arial" w:cs="Arial"/>
-                <w:sz w:val="20"/>
-                <w:szCs w:val="20"/>
-              </w:rPr>
-            </w:pPr>
-            <w:r>
-              <w:rPr>
-                <w:rFonts w:ascii="Arial" w:hAnsi="Arial" w:cs="Arial"/>
-                <w:sz w:val="20"/>
-                <w:szCs w:val="20"/>
+                <w:sz w:val="24"/>
+                <w:szCs w:val="24"/>
+              </w:rPr>
+            </w:pPr>
+            <w:r>
+              <w:rPr>
+                <w:rFonts w:ascii="Arial" w:hAnsi="Arial" w:cs="Arial"/>
+                <w:sz w:val="24"/>
+                <w:szCs w:val="24"/>
               </w:rPr>
               <w:t>Si queda un campo sin llenar no se habilitará el botón para agregar el usuario.</w:t>
             </w:r>
@@ -821,8 +825,8 @@
               </w:numPr>
               <w:rPr>
                 <w:rFonts w:ascii="Arial" w:hAnsi="Arial" w:cs="Arial"/>
-                <w:sz w:val="20"/>
-                <w:szCs w:val="20"/>
+                <w:sz w:val="24"/>
+                <w:szCs w:val="24"/>
               </w:rPr>
             </w:pPr>
           </w:p>
@@ -835,8 +839,8 @@
             <w:pPr>
               <w:rPr>
                 <w:rFonts w:ascii="Arial" w:hAnsi="Arial" w:cs="Arial"/>
-                <w:sz w:val="20"/>
-                <w:szCs w:val="20"/>
+                <w:sz w:val="24"/>
+                <w:szCs w:val="24"/>
               </w:rPr>
             </w:pPr>
           </w:p>
@@ -849,23 +853,23 @@
             <w:pPr>
               <w:rPr>
                 <w:rFonts w:ascii="Arial" w:hAnsi="Arial" w:cs="Arial"/>
-                <w:sz w:val="20"/>
-                <w:szCs w:val="20"/>
-              </w:rPr>
-            </w:pPr>
-            <w:r>
-              <w:rPr>
-                <w:rFonts w:ascii="Arial" w:hAnsi="Arial" w:cs="Arial"/>
-                <w:sz w:val="20"/>
-                <w:szCs w:val="20"/>
+                <w:sz w:val="24"/>
+                <w:szCs w:val="24"/>
+              </w:rPr>
+            </w:pPr>
+            <w:r>
+              <w:rPr>
+                <w:rFonts w:ascii="Arial" w:hAnsi="Arial" w:cs="Arial"/>
+                <w:sz w:val="24"/>
+                <w:szCs w:val="24"/>
               </w:rPr>
               <w:t>Si se escribe el nombre en el campo correspondiente para ello</w:t>
             </w:r>
             <w:r>
               <w:rPr>
                 <w:rFonts w:ascii="Arial" w:hAnsi="Arial" w:cs="Arial"/>
-                <w:sz w:val="20"/>
-                <w:szCs w:val="20"/>
+                <w:sz w:val="24"/>
+                <w:szCs w:val="24"/>
               </w:rPr>
               <w:t>.</w:t>
             </w:r>
@@ -879,14 +883,16 @@
             <w:pPr>
               <w:rPr>
                 <w:rFonts w:ascii="Arial" w:hAnsi="Arial" w:cs="Arial"/>
-                <w:sz w:val="20"/>
-                <w:szCs w:val="20"/>
-              </w:rPr>
-            </w:pPr>
-            <w:r>
-              <w:rPr>
-                <w:rFonts w:ascii="Arial" w:hAnsi="Arial" w:cs="Arial"/>
-                <w:bCs/>
+                <w:sz w:val="24"/>
+                <w:szCs w:val="24"/>
+              </w:rPr>
+            </w:pPr>
+            <w:r>
+              <w:rPr>
+                <w:rFonts w:ascii="Arial" w:hAnsi="Arial" w:cs="Arial"/>
+                <w:bCs/>
+                <w:sz w:val="24"/>
+                <w:szCs w:val="24"/>
               </w:rPr>
               <w:t>Sólo tendrá un máximo de 50 caracteres.</w:t>
             </w:r>
@@ -907,8 +913,8 @@
               </w:numPr>
               <w:rPr>
                 <w:rFonts w:ascii="Arial" w:hAnsi="Arial" w:cs="Arial"/>
-                <w:sz w:val="20"/>
-                <w:szCs w:val="20"/>
+                <w:sz w:val="24"/>
+                <w:szCs w:val="24"/>
               </w:rPr>
             </w:pPr>
           </w:p>
@@ -921,33 +927,17 @@
             <w:pPr>
               <w:rPr>
                 <w:rFonts w:ascii="Arial" w:hAnsi="Arial" w:cs="Arial"/>
-                <w:sz w:val="20"/>
-                <w:szCs w:val="20"/>
-              </w:rPr>
-            </w:pPr>
-            <w:r>
-              <w:rPr>
-                <w:rFonts w:ascii="Arial" w:hAnsi="Arial" w:cs="Arial"/>
-                <w:sz w:val="20"/>
-                <w:szCs w:val="20"/>
-              </w:rPr>
-              <w:t>E</w:t>
-            </w:r>
-            <w:r>
-              <w:rPr>
-                <w:rFonts w:ascii="Arial" w:hAnsi="Arial" w:cs="Arial"/>
-                <w:sz w:val="20"/>
-                <w:szCs w:val="20"/>
-              </w:rPr>
-              <w:t xml:space="preserve">l apartado de </w:t>
-            </w:r>
-            <w:r>
-              <w:rPr>
-                <w:rFonts w:ascii="Arial" w:hAnsi="Arial" w:cs="Arial"/>
-                <w:sz w:val="20"/>
-                <w:szCs w:val="20"/>
-              </w:rPr>
-              <w:t>Agregar Invitado</w:t>
+                <w:sz w:val="24"/>
+                <w:szCs w:val="24"/>
+              </w:rPr>
+            </w:pPr>
+            <w:r>
+              <w:rPr>
+                <w:rFonts w:ascii="Arial" w:hAnsi="Arial" w:cs="Arial"/>
+                <w:sz w:val="24"/>
+                <w:szCs w:val="24"/>
+              </w:rPr>
+              <w:t>El apartado de Agregar Invitado</w:t>
             </w:r>
           </w:p>
         </w:tc>
@@ -959,15 +949,15 @@
             <w:pPr>
               <w:rPr>
                 <w:rFonts w:ascii="Arial" w:hAnsi="Arial" w:cs="Arial"/>
-                <w:sz w:val="20"/>
-                <w:szCs w:val="20"/>
-              </w:rPr>
-            </w:pPr>
-            <w:r>
-              <w:rPr>
-                <w:rFonts w:ascii="Arial" w:hAnsi="Arial" w:cs="Arial"/>
-                <w:sz w:val="20"/>
-                <w:szCs w:val="20"/>
+                <w:sz w:val="24"/>
+                <w:szCs w:val="24"/>
+              </w:rPr>
+            </w:pPr>
+            <w:r>
+              <w:rPr>
+                <w:rFonts w:ascii="Arial" w:hAnsi="Arial" w:cs="Arial"/>
+                <w:sz w:val="24"/>
+                <w:szCs w:val="24"/>
               </w:rPr>
               <w:t>Si el campo correo no está con un correo válido</w:t>
             </w:r>
@@ -981,24 +971,24 @@
             <w:pPr>
               <w:rPr>
                 <w:rFonts w:ascii="Arial" w:hAnsi="Arial" w:cs="Arial"/>
-                <w:sz w:val="20"/>
-                <w:szCs w:val="20"/>
+                <w:sz w:val="24"/>
+                <w:szCs w:val="24"/>
                 <w:lang w:val="es-ES"/>
               </w:rPr>
             </w:pPr>
             <w:r>
               <w:rPr>
                 <w:rFonts w:ascii="Arial" w:hAnsi="Arial" w:cs="Arial"/>
-                <w:sz w:val="20"/>
-                <w:szCs w:val="20"/>
+                <w:sz w:val="24"/>
+                <w:szCs w:val="24"/>
               </w:rPr>
               <w:t xml:space="preserve">Se le notificará </w:t>
             </w:r>
             <w:r>
               <w:rPr>
                 <w:rFonts w:ascii="Arial" w:hAnsi="Arial" w:cs="Arial"/>
-                <w:sz w:val="20"/>
-                <w:szCs w:val="20"/>
+                <w:sz w:val="24"/>
+                <w:szCs w:val="24"/>
                 <w:lang w:val="es-MX"/>
               </w:rPr>
               <w:t xml:space="preserve">“Correo no válido” y </w:t>
@@ -1006,8 +996,8 @@
             <w:r>
               <w:rPr>
                 <w:rFonts w:ascii="Arial" w:hAnsi="Arial" w:cs="Arial"/>
-                <w:sz w:val="20"/>
-                <w:szCs w:val="20"/>
+                <w:sz w:val="24"/>
+                <w:szCs w:val="24"/>
               </w:rPr>
               <w:t>no se habilitará el botón para agregar el usuario.</w:t>
             </w:r>
@@ -1028,8 +1018,8 @@
               </w:numPr>
               <w:rPr>
                 <w:rFonts w:ascii="Arial" w:hAnsi="Arial" w:cs="Arial"/>
-                <w:sz w:val="20"/>
-                <w:szCs w:val="20"/>
+                <w:sz w:val="24"/>
+                <w:szCs w:val="24"/>
               </w:rPr>
             </w:pPr>
           </w:p>
@@ -1042,33 +1032,17 @@
             <w:pPr>
               <w:rPr>
                 <w:rFonts w:ascii="Arial" w:hAnsi="Arial" w:cs="Arial"/>
-                <w:sz w:val="20"/>
-                <w:szCs w:val="20"/>
-              </w:rPr>
-            </w:pPr>
-            <w:r>
-              <w:rPr>
-                <w:rFonts w:ascii="Arial" w:hAnsi="Arial" w:cs="Arial"/>
-                <w:sz w:val="20"/>
-                <w:szCs w:val="20"/>
-              </w:rPr>
-              <w:t>E</w:t>
-            </w:r>
-            <w:r>
-              <w:rPr>
-                <w:rFonts w:ascii="Arial" w:hAnsi="Arial" w:cs="Arial"/>
-                <w:sz w:val="20"/>
-                <w:szCs w:val="20"/>
-              </w:rPr>
-              <w:t xml:space="preserve">l apartado de </w:t>
-            </w:r>
-            <w:r>
-              <w:rPr>
-                <w:rFonts w:ascii="Arial" w:hAnsi="Arial" w:cs="Arial"/>
-                <w:sz w:val="20"/>
-                <w:szCs w:val="20"/>
-              </w:rPr>
-              <w:t>Agregar Invitado</w:t>
+                <w:sz w:val="24"/>
+                <w:szCs w:val="24"/>
+              </w:rPr>
+            </w:pPr>
+            <w:r>
+              <w:rPr>
+                <w:rFonts w:ascii="Arial" w:hAnsi="Arial" w:cs="Arial"/>
+                <w:sz w:val="24"/>
+                <w:szCs w:val="24"/>
+              </w:rPr>
+              <w:t>El apartado de Agregar Invitado</w:t>
             </w:r>
           </w:p>
         </w:tc>
@@ -1080,40 +1054,40 @@
             <w:pPr>
               <w:rPr>
                 <w:rFonts w:ascii="Arial" w:hAnsi="Arial" w:cs="Arial"/>
-                <w:sz w:val="20"/>
-                <w:szCs w:val="20"/>
+                <w:sz w:val="24"/>
+                <w:szCs w:val="24"/>
                 <w:lang w:val="es-ES"/>
               </w:rPr>
             </w:pPr>
             <w:r>
               <w:rPr>
                 <w:rFonts w:ascii="Arial" w:hAnsi="Arial" w:cs="Arial"/>
-                <w:sz w:val="20"/>
-                <w:szCs w:val="20"/>
+                <w:sz w:val="24"/>
+                <w:szCs w:val="24"/>
               </w:rPr>
               <w:t>Si el campo teléfono no está con un teléfono válido cuando por ejemplo se insertan letras en lugar de números</w:t>
             </w:r>
             <w:r>
               <w:rPr>
                 <w:rFonts w:ascii="Arial" w:hAnsi="Arial" w:cs="Arial"/>
-                <w:sz w:val="20"/>
-                <w:szCs w:val="20"/>
+                <w:sz w:val="24"/>
+                <w:szCs w:val="24"/>
               </w:rPr>
               <w:t xml:space="preserve"> o pone un n</w:t>
             </w:r>
             <w:r>
               <w:rPr>
                 <w:rFonts w:ascii="Arial" w:hAnsi="Arial" w:cs="Arial"/>
-                <w:sz w:val="20"/>
-                <w:szCs w:val="20"/>
+                <w:sz w:val="24"/>
+                <w:szCs w:val="24"/>
               </w:rPr>
               <w:t>ú</w:t>
             </w:r>
             <w:r>
               <w:rPr>
                 <w:rFonts w:ascii="Arial" w:hAnsi="Arial" w:cs="Arial"/>
-                <w:sz w:val="20"/>
-                <w:szCs w:val="20"/>
+                <w:sz w:val="24"/>
+                <w:szCs w:val="24"/>
               </w:rPr>
               <w:t>mero menor a 8 dígitos</w:t>
             </w:r>
@@ -1127,23 +1101,23 @@
             <w:pPr>
               <w:rPr>
                 <w:rFonts w:ascii="Arial" w:hAnsi="Arial" w:cs="Arial"/>
-                <w:sz w:val="20"/>
-                <w:szCs w:val="20"/>
-              </w:rPr>
-            </w:pPr>
-            <w:r>
-              <w:rPr>
-                <w:rFonts w:ascii="Arial" w:hAnsi="Arial" w:cs="Arial"/>
-                <w:sz w:val="20"/>
-                <w:szCs w:val="20"/>
+                <w:sz w:val="24"/>
+                <w:szCs w:val="24"/>
+              </w:rPr>
+            </w:pPr>
+            <w:r>
+              <w:rPr>
+                <w:rFonts w:ascii="Arial" w:hAnsi="Arial" w:cs="Arial"/>
+                <w:sz w:val="24"/>
+                <w:szCs w:val="24"/>
               </w:rPr>
               <w:t xml:space="preserve">Se le notificará </w:t>
             </w:r>
             <w:r>
               <w:rPr>
                 <w:rFonts w:ascii="Arial" w:hAnsi="Arial" w:cs="Arial"/>
-                <w:sz w:val="20"/>
-                <w:szCs w:val="20"/>
+                <w:sz w:val="24"/>
+                <w:szCs w:val="24"/>
                 <w:lang w:val="es-MX"/>
               </w:rPr>
               <w:t xml:space="preserve">“Sólo números en este campo” </w:t>
@@ -1151,8 +1125,8 @@
             <w:r>
               <w:rPr>
                 <w:rFonts w:ascii="Arial" w:hAnsi="Arial" w:cs="Arial"/>
-                <w:sz w:val="20"/>
-                <w:szCs w:val="20"/>
+                <w:sz w:val="24"/>
+                <w:szCs w:val="24"/>
                 <w:lang w:val="es-MX"/>
               </w:rPr>
               <w:t xml:space="preserve">o ese campo estará de color rojo indicando que algo está mal </w:t>
@@ -1160,8 +1134,8 @@
             <w:r>
               <w:rPr>
                 <w:rFonts w:ascii="Arial" w:hAnsi="Arial" w:cs="Arial"/>
-                <w:sz w:val="20"/>
-                <w:szCs w:val="20"/>
+                <w:sz w:val="24"/>
+                <w:szCs w:val="24"/>
                 <w:lang w:val="es-MX"/>
               </w:rPr>
               <w:t xml:space="preserve">y </w:t>
@@ -1169,8 +1143,8 @@
             <w:r>
               <w:rPr>
                 <w:rFonts w:ascii="Arial" w:hAnsi="Arial" w:cs="Arial"/>
-                <w:sz w:val="20"/>
-                <w:szCs w:val="20"/>
+                <w:sz w:val="24"/>
+                <w:szCs w:val="24"/>
               </w:rPr>
               <w:t>no se habilitará el botón para agregar el usuario.</w:t>
             </w:r>
@@ -1191,8 +1165,8 @@
               </w:numPr>
               <w:rPr>
                 <w:rFonts w:ascii="Arial" w:hAnsi="Arial" w:cs="Arial"/>
-                <w:sz w:val="20"/>
-                <w:szCs w:val="20"/>
+                <w:sz w:val="24"/>
+                <w:szCs w:val="24"/>
               </w:rPr>
             </w:pPr>
           </w:p>
@@ -1205,33 +1179,17 @@
             <w:pPr>
               <w:rPr>
                 <w:rFonts w:ascii="Arial" w:hAnsi="Arial" w:cs="Arial"/>
-                <w:sz w:val="20"/>
-                <w:szCs w:val="20"/>
-              </w:rPr>
-            </w:pPr>
-            <w:r>
-              <w:rPr>
-                <w:rFonts w:ascii="Arial" w:hAnsi="Arial" w:cs="Arial"/>
-                <w:sz w:val="20"/>
-                <w:szCs w:val="20"/>
-              </w:rPr>
-              <w:t>E</w:t>
-            </w:r>
-            <w:r>
-              <w:rPr>
-                <w:rFonts w:ascii="Arial" w:hAnsi="Arial" w:cs="Arial"/>
-                <w:sz w:val="20"/>
-                <w:szCs w:val="20"/>
-              </w:rPr>
-              <w:t xml:space="preserve">l apartado de </w:t>
-            </w:r>
-            <w:r>
-              <w:rPr>
-                <w:rFonts w:ascii="Arial" w:hAnsi="Arial" w:cs="Arial"/>
-                <w:sz w:val="20"/>
-                <w:szCs w:val="20"/>
-              </w:rPr>
-              <w:t>Agregar Invitado</w:t>
+                <w:sz w:val="24"/>
+                <w:szCs w:val="24"/>
+              </w:rPr>
+            </w:pPr>
+            <w:r>
+              <w:rPr>
+                <w:rFonts w:ascii="Arial" w:hAnsi="Arial" w:cs="Arial"/>
+                <w:sz w:val="24"/>
+                <w:szCs w:val="24"/>
+              </w:rPr>
+              <w:t>El apartado de Agregar Invitado</w:t>
             </w:r>
           </w:p>
         </w:tc>
@@ -1243,15 +1201,15 @@
             <w:pPr>
               <w:rPr>
                 <w:rFonts w:ascii="Arial" w:hAnsi="Arial" w:cs="Arial"/>
-                <w:sz w:val="20"/>
-                <w:szCs w:val="20"/>
-              </w:rPr>
-            </w:pPr>
-            <w:r>
-              <w:rPr>
-                <w:rFonts w:ascii="Arial" w:hAnsi="Arial" w:cs="Arial"/>
-                <w:sz w:val="20"/>
-                <w:szCs w:val="20"/>
+                <w:sz w:val="24"/>
+                <w:szCs w:val="24"/>
+              </w:rPr>
+            </w:pPr>
+            <w:r>
+              <w:rPr>
+                <w:rFonts w:ascii="Arial" w:hAnsi="Arial" w:cs="Arial"/>
+                <w:sz w:val="24"/>
+                <w:szCs w:val="24"/>
               </w:rPr>
               <w:t>Si se escribe la dirección en el campo correspondiente para ello</w:t>
             </w:r>
@@ -1265,14 +1223,16 @@
             <w:pPr>
               <w:rPr>
                 <w:rFonts w:ascii="Arial" w:hAnsi="Arial" w:cs="Arial"/>
-                <w:sz w:val="20"/>
-                <w:szCs w:val="20"/>
-              </w:rPr>
-            </w:pPr>
-            <w:r>
-              <w:rPr>
-                <w:rFonts w:ascii="Arial" w:hAnsi="Arial" w:cs="Arial"/>
-                <w:bCs/>
+                <w:sz w:val="24"/>
+                <w:szCs w:val="24"/>
+              </w:rPr>
+            </w:pPr>
+            <w:r>
+              <w:rPr>
+                <w:rFonts w:ascii="Arial" w:hAnsi="Arial" w:cs="Arial"/>
+                <w:bCs/>
+                <w:sz w:val="24"/>
+                <w:szCs w:val="24"/>
               </w:rPr>
               <w:t>Sólo tendrá un máximo de 350 caracteres.</w:t>
             </w:r>
@@ -1293,8 +1253,8 @@
               </w:numPr>
               <w:rPr>
                 <w:rFonts w:ascii="Arial" w:hAnsi="Arial" w:cs="Arial"/>
-                <w:sz w:val="20"/>
-                <w:szCs w:val="20"/>
+                <w:sz w:val="24"/>
+                <w:szCs w:val="24"/>
               </w:rPr>
             </w:pPr>
           </w:p>
@@ -1307,33 +1267,17 @@
             <w:pPr>
               <w:rPr>
                 <w:rFonts w:ascii="Arial" w:hAnsi="Arial" w:cs="Arial"/>
-                <w:sz w:val="20"/>
-                <w:szCs w:val="20"/>
-              </w:rPr>
-            </w:pPr>
-            <w:r>
-              <w:rPr>
-                <w:rFonts w:ascii="Arial" w:hAnsi="Arial" w:cs="Arial"/>
-                <w:sz w:val="20"/>
-                <w:szCs w:val="20"/>
-              </w:rPr>
-              <w:t>E</w:t>
-            </w:r>
-            <w:r>
-              <w:rPr>
-                <w:rFonts w:ascii="Arial" w:hAnsi="Arial" w:cs="Arial"/>
-                <w:sz w:val="20"/>
-                <w:szCs w:val="20"/>
-              </w:rPr>
-              <w:t xml:space="preserve">l apartado de </w:t>
-            </w:r>
-            <w:r>
-              <w:rPr>
-                <w:rFonts w:ascii="Arial" w:hAnsi="Arial" w:cs="Arial"/>
-                <w:sz w:val="20"/>
-                <w:szCs w:val="20"/>
-              </w:rPr>
-              <w:t>Agregar Invitado</w:t>
+                <w:sz w:val="24"/>
+                <w:szCs w:val="24"/>
+              </w:rPr>
+            </w:pPr>
+            <w:r>
+              <w:rPr>
+                <w:rFonts w:ascii="Arial" w:hAnsi="Arial" w:cs="Arial"/>
+                <w:sz w:val="24"/>
+                <w:szCs w:val="24"/>
+              </w:rPr>
+              <w:t>El apartado de Agregar Invitado</w:t>
             </w:r>
           </w:p>
         </w:tc>
@@ -1345,17 +1289,18 @@
             <w:pPr>
               <w:rPr>
                 <w:rFonts w:ascii="Arial" w:hAnsi="Arial" w:cs="Arial"/>
-                <w:sz w:val="20"/>
-                <w:szCs w:val="20"/>
-              </w:rPr>
-            </w:pPr>
-            <w:r>
-              <w:rPr>
-                <w:rFonts w:ascii="Arial" w:hAnsi="Arial" w:cs="Arial"/>
-                <w:sz w:val="20"/>
-                <w:szCs w:val="20"/>
-              </w:rPr>
-              <w:t>Al llenar todos los campos correctamente</w:t>
+                <w:sz w:val="24"/>
+                <w:szCs w:val="24"/>
+                <w:lang w:val="es-MX"/>
+              </w:rPr>
+            </w:pPr>
+            <w:r>
+              <w:rPr>
+                <w:rFonts w:ascii="Arial" w:hAnsi="Arial" w:cs="Arial"/>
+                <w:sz w:val="24"/>
+                <w:szCs w:val="24"/>
+              </w:rPr>
+              <w:t>Si el usuario que va a registrar al invitado no tiene privilegios de administrador</w:t>
             </w:r>
           </w:p>
         </w:tc>
@@ -1367,27 +1312,30 @@
             <w:pPr>
               <w:rPr>
                 <w:rFonts w:ascii="Arial" w:hAnsi="Arial" w:cs="Arial"/>
-                <w:sz w:val="20"/>
-                <w:szCs w:val="20"/>
-                <w:lang w:val="es-MX"/>
-              </w:rPr>
-            </w:pPr>
-            <w:r>
-              <w:rPr>
-                <w:rFonts w:ascii="Arial" w:hAnsi="Arial" w:cs="Arial"/>
-                <w:sz w:val="20"/>
-                <w:szCs w:val="20"/>
-              </w:rPr>
-              <w:t xml:space="preserve">Podrá presionar el botón agregar y le saldrá una ventana de confirmación </w:t>
-            </w:r>
-            <w:r>
-              <w:rPr>
-                <w:rFonts w:ascii="Arial" w:hAnsi="Arial" w:cs="Arial"/>
-                <w:sz w:val="20"/>
-                <w:szCs w:val="20"/>
-                <w:lang w:val="es-MX"/>
-              </w:rPr>
-              <w:t>“Invitado registrado”</w:t>
+                <w:bCs/>
+                <w:sz w:val="24"/>
+                <w:szCs w:val="24"/>
+                <w:lang w:val="es-ES"/>
+              </w:rPr>
+            </w:pPr>
+            <w:r>
+              <w:rPr>
+                <w:rFonts w:ascii="Arial" w:hAnsi="Arial" w:cs="Arial"/>
+                <w:bCs/>
+                <w:sz w:val="24"/>
+                <w:szCs w:val="24"/>
+              </w:rPr>
+              <w:t>Pues le saldr</w:t>
+            </w:r>
+            <w:r>
+              <w:rPr>
+                <w:rFonts w:ascii="Arial" w:hAnsi="Arial" w:cs="Arial"/>
+                <w:bCs/>
+                <w:sz w:val="24"/>
+                <w:szCs w:val="24"/>
+                <w:lang w:val="es-ES"/>
+              </w:rPr>
+              <w:t>á una ventana notificando que no está autorizado para realizar está acción y el invitado no será registrado.</w:t>
             </w:r>
           </w:p>
         </w:tc>
@@ -1406,8 +1354,8 @@
               </w:numPr>
               <w:rPr>
                 <w:rFonts w:ascii="Arial" w:hAnsi="Arial" w:cs="Arial"/>
-                <w:sz w:val="20"/>
-                <w:szCs w:val="20"/>
+                <w:sz w:val="24"/>
+                <w:szCs w:val="24"/>
               </w:rPr>
             </w:pPr>
           </w:p>
@@ -1420,33 +1368,17 @@
             <w:pPr>
               <w:rPr>
                 <w:rFonts w:ascii="Arial" w:hAnsi="Arial" w:cs="Arial"/>
-                <w:sz w:val="20"/>
-                <w:szCs w:val="20"/>
-              </w:rPr>
-            </w:pPr>
-            <w:r>
-              <w:rPr>
-                <w:rFonts w:ascii="Arial" w:hAnsi="Arial" w:cs="Arial"/>
-                <w:sz w:val="20"/>
-                <w:szCs w:val="20"/>
-              </w:rPr>
-              <w:t>E</w:t>
-            </w:r>
-            <w:r>
-              <w:rPr>
-                <w:rFonts w:ascii="Arial" w:hAnsi="Arial" w:cs="Arial"/>
-                <w:sz w:val="20"/>
-                <w:szCs w:val="20"/>
-              </w:rPr>
-              <w:t xml:space="preserve">l apartado de </w:t>
-            </w:r>
-            <w:r>
-              <w:rPr>
-                <w:rFonts w:ascii="Arial" w:hAnsi="Arial" w:cs="Arial"/>
-                <w:sz w:val="20"/>
-                <w:szCs w:val="20"/>
-              </w:rPr>
-              <w:t>Agregar Invitado</w:t>
+                <w:sz w:val="24"/>
+                <w:szCs w:val="24"/>
+              </w:rPr>
+            </w:pPr>
+            <w:r>
+              <w:rPr>
+                <w:rFonts w:ascii="Arial" w:hAnsi="Arial" w:cs="Arial"/>
+                <w:sz w:val="24"/>
+                <w:szCs w:val="24"/>
+              </w:rPr>
+              <w:t>El apartado de Agregar Invitado</w:t>
             </w:r>
           </w:p>
         </w:tc>
@@ -1458,15 +1390,112 @@
             <w:pPr>
               <w:rPr>
                 <w:rFonts w:ascii="Arial" w:hAnsi="Arial" w:cs="Arial"/>
-                <w:sz w:val="20"/>
-                <w:szCs w:val="20"/>
-              </w:rPr>
-            </w:pPr>
-            <w:r>
-              <w:rPr>
-                <w:rFonts w:ascii="Arial" w:hAnsi="Arial" w:cs="Arial"/>
-                <w:sz w:val="20"/>
-                <w:szCs w:val="20"/>
+                <w:sz w:val="24"/>
+                <w:szCs w:val="24"/>
+              </w:rPr>
+            </w:pPr>
+            <w:r>
+              <w:rPr>
+                <w:rFonts w:ascii="Arial" w:hAnsi="Arial" w:cs="Arial"/>
+                <w:sz w:val="24"/>
+                <w:szCs w:val="24"/>
+              </w:rPr>
+              <w:t>Al llenar todos los campos correctamente</w:t>
+            </w:r>
+          </w:p>
+        </w:tc>
+        <w:tc>
+          <w:tcPr>
+            <w:tcW w:w="2403" w:type="dxa"/>
+          </w:tcPr>
+          <w:p>
+            <w:pPr>
+              <w:rPr>
+                <w:rFonts w:ascii="Arial" w:hAnsi="Arial" w:cs="Arial"/>
+                <w:sz w:val="24"/>
+                <w:szCs w:val="24"/>
+                <w:lang w:val="es-MX"/>
+              </w:rPr>
+            </w:pPr>
+            <w:r>
+              <w:rPr>
+                <w:rFonts w:ascii="Arial" w:hAnsi="Arial" w:cs="Arial"/>
+                <w:sz w:val="24"/>
+                <w:szCs w:val="24"/>
+              </w:rPr>
+              <w:t xml:space="preserve">Podrá presionar el botón agregar y le saldrá una ventana de confirmación </w:t>
+            </w:r>
+            <w:r>
+              <w:rPr>
+                <w:rFonts w:ascii="Arial" w:hAnsi="Arial" w:cs="Arial"/>
+                <w:sz w:val="24"/>
+                <w:szCs w:val="24"/>
+                <w:lang w:val="es-MX"/>
+              </w:rPr>
+              <w:t>“Invitado registrado”</w:t>
+            </w:r>
+          </w:p>
+        </w:tc>
+      </w:tr>
+      <w:tr>
+        <w:tc>
+          <w:tcPr>
+            <w:tcW w:w="988" w:type="dxa"/>
+          </w:tcPr>
+          <w:p>
+            <w:pPr>
+              <w:pStyle w:val="Prrafodelista"/>
+              <w:numPr>
+                <w:ilvl w:val="0"/>
+                <w:numId w:val="1"/>
+              </w:numPr>
+              <w:rPr>
+                <w:rFonts w:ascii="Arial" w:hAnsi="Arial" w:cs="Arial"/>
+                <w:sz w:val="24"/>
+                <w:szCs w:val="24"/>
+              </w:rPr>
+            </w:pPr>
+          </w:p>
+        </w:tc>
+        <w:tc>
+          <w:tcPr>
+            <w:tcW w:w="2409" w:type="dxa"/>
+          </w:tcPr>
+          <w:p>
+            <w:pPr>
+              <w:rPr>
+                <w:rFonts w:ascii="Arial" w:hAnsi="Arial" w:cs="Arial"/>
+                <w:sz w:val="24"/>
+                <w:szCs w:val="24"/>
+              </w:rPr>
+            </w:pPr>
+            <w:r>
+              <w:rPr>
+                <w:rFonts w:ascii="Arial" w:hAnsi="Arial" w:cs="Arial"/>
+                <w:sz w:val="24"/>
+                <w:szCs w:val="24"/>
+              </w:rPr>
+              <w:t>El apartado de Agregar Invitado</w:t>
+            </w:r>
+          </w:p>
+        </w:tc>
+        <w:tc>
+          <w:tcPr>
+            <w:tcW w:w="2694" w:type="dxa"/>
+          </w:tcPr>
+          <w:p>
+            <w:pPr>
+              <w:rPr>
+                <w:rFonts w:ascii="Arial" w:hAnsi="Arial" w:cs="Arial"/>
+                <w:sz w:val="24"/>
+                <w:szCs w:val="24"/>
+              </w:rPr>
+            </w:pPr>
+            <w:r>
+              <w:rPr>
+                <w:rFonts w:ascii="Arial" w:hAnsi="Arial" w:cs="Arial"/>
+                <w:sz w:val="24"/>
+                <w:szCs w:val="24"/>
               </w:rPr>
               <w:t>Si el nombre de un usuario a registrar coincide con alguno en la Base de Datos, o sea que ya está en la base de datos</w:t>
             </w:r>
@@ -1480,54 +1509,26 @@
             <w:pPr>
               <w:rPr>
                 <w:rFonts w:ascii="Arial" w:hAnsi="Arial" w:cs="Arial"/>
-                <w:sz w:val="20"/>
-                <w:szCs w:val="20"/>
-              </w:rPr>
-            </w:pPr>
-            <w:r>
-              <w:rPr>
-                <w:rFonts w:ascii="Arial" w:hAnsi="Arial" w:cs="Arial"/>
-                <w:sz w:val="20"/>
-                <w:szCs w:val="20"/>
-              </w:rPr>
-              <w:t>Al</w:t>
-            </w:r>
-            <w:r>
-              <w:rPr>
-                <w:rFonts w:ascii="Arial" w:hAnsi="Arial" w:cs="Arial"/>
-                <w:sz w:val="20"/>
-                <w:szCs w:val="20"/>
-              </w:rPr>
-              <w:t xml:space="preserve"> presionar el botón agregar y le saldrá una ventana de confirmación </w:t>
-            </w:r>
-            <w:r>
-              <w:rPr>
-                <w:rFonts w:ascii="Arial" w:hAnsi="Arial" w:cs="Arial"/>
-                <w:sz w:val="20"/>
-                <w:szCs w:val="20"/>
+                <w:sz w:val="24"/>
+                <w:szCs w:val="24"/>
+              </w:rPr>
+            </w:pPr>
+            <w:r>
+              <w:rPr>
+                <w:rFonts w:ascii="Arial" w:hAnsi="Arial" w:cs="Arial"/>
+                <w:sz w:val="24"/>
+                <w:szCs w:val="24"/>
+              </w:rPr>
+              <w:t xml:space="preserve">Al presionar el botón agregar y le saldrá una ventana de confirmación </w:t>
+            </w:r>
+            <w:r>
+              <w:rPr>
+                <w:rFonts w:ascii="Arial" w:hAnsi="Arial" w:cs="Arial"/>
+                <w:sz w:val="24"/>
+                <w:szCs w:val="24"/>
                 <w:lang w:val="es-MX"/>
               </w:rPr>
-              <w:t>“</w:t>
-            </w:r>
-            <w:r>
-              <w:rPr>
-                <w:rFonts w:ascii="Arial" w:hAnsi="Arial" w:cs="Arial"/>
-                <w:sz w:val="20"/>
-                <w:szCs w:val="20"/>
-                <w:lang w:val="es-MX"/>
-              </w:rPr>
-              <w:t>Este usuario ya existe</w:t>
-            </w:r>
-            <w:bookmarkStart w:id="0" w:name="_GoBack"/>
-            <w:bookmarkEnd w:id="0"/>
-            <w:r>
-              <w:rPr>
-                <w:rFonts w:ascii="Arial" w:hAnsi="Arial" w:cs="Arial"/>
-                <w:sz w:val="20"/>
-                <w:szCs w:val="20"/>
-                <w:lang w:val="es-MX"/>
-              </w:rPr>
-              <w:t>”</w:t>
+              <w:t>“Este usuario ya existe”</w:t>
             </w:r>
           </w:p>
         </w:tc>
@@ -1761,6 +1762,7 @@
     <w:lsdException w:name="HTML Sample" w:semiHidden="1" w:unhideWhenUsed="1"/>
     <w:lsdException w:name="HTML Typewriter" w:semiHidden="1" w:unhideWhenUsed="1"/>
     <w:lsdException w:name="HTML Variable" w:semiHidden="1" w:unhideWhenUsed="1"/>
+    <w:lsdException w:name="Normal Table" w:semiHidden="1" w:unhideWhenUsed="1"/>
     <w:lsdException w:name="annotation subject" w:semiHidden="1" w:unhideWhenUsed="1"/>
     <w:lsdException w:name="No List" w:semiHidden="1" w:unhideWhenUsed="1"/>
     <w:lsdException w:name="Outline List 1" w:semiHidden="1" w:unhideWhenUsed="1"/>
@@ -1803,8 +1805,11 @@
     <w:lsdException w:name="Table Contemporary" w:semiHidden="1" w:unhideWhenUsed="1"/>
     <w:lsdException w:name="Table Elegant" w:semiHidden="1" w:unhideWhenUsed="1"/>
     <w:lsdException w:name="Table Professional" w:semiHidden="1" w:unhideWhenUsed="1"/>
+    <w:lsdException w:name="Table Subtle 1" w:semiHidden="1" w:unhideWhenUsed="1"/>
     <w:lsdException w:name="Table Subtle 2" w:semiHidden="1" w:unhideWhenUsed="1"/>
     <w:lsdException w:name="Table Web 1" w:semiHidden="1" w:unhideWhenUsed="1"/>
+    <w:lsdException w:name="Table Web 2" w:semiHidden="1" w:unhideWhenUsed="1"/>
+    <w:lsdException w:name="Table Web 3" w:semiHidden="1" w:unhideWhenUsed="1"/>
     <w:lsdException w:name="Balloon Text" w:semiHidden="1" w:unhideWhenUsed="1"/>
     <w:lsdException w:name="Table Grid" w:uiPriority="39"/>
     <w:lsdException w:name="Table Theme" w:semiHidden="1" w:unhideWhenUsed="1"/>

</xml_diff>

<commit_message>
Implementado Cambiar contraseña, Confirmar contraseña al asociar esta desarrollo(Errores)
Confirmar contraseña al asociar esta desarrollo(Errores)
</commit_message>
<xml_diff>
--- a/user_history/Registrar Usuario invitado.docx
+++ b/user_history/Registrar Usuario invitado.docx
@@ -1,6 +1,6 @@
 
 <file path=word/document.xml><?xml version="1.0" encoding="utf-8"?>
-<w:document xmlns:wpc="http://schemas.microsoft.com/office/word/2010/wordprocessingCanvas" xmlns:cx="http://schemas.microsoft.com/office/drawing/2014/chartex" xmlns:cx1="http://schemas.microsoft.com/office/drawing/2015/9/8/chartex" xmlns:cx2="http://schemas.microsoft.com/office/drawing/2015/10/21/chartex" xmlns:cx3="http://schemas.microsoft.com/office/drawing/2016/5/9/chartex" xmlns:cx4="http://schemas.microsoft.com/office/drawing/2016/5/10/chartex" xmlns:cx5="http://schemas.microsoft.com/office/drawing/2016/5/11/chartex" xmlns:cx6="http://schemas.microsoft.com/office/drawing/2016/5/12/chartex" xmlns:cx7="http://schemas.microsoft.com/office/drawing/2016/5/13/chartex" xmlns:cx8="http://schemas.microsoft.com/office/drawing/2016/5/14/chartex" xmlns:mc="http://schemas.openxmlformats.org/markup-compatibility/2006" xmlns:aink="http://schemas.microsoft.com/office/drawing/2016/ink" xmlns:am3d="http://schemas.microsoft.com/office/drawing/2017/model3d" xmlns:o="urn:schemas-microsoft-com:office:office" xmlns:r="http://schemas.openxmlformats.org/officeDocument/2006/relationships" xmlns:m="http://schemas.openxmlformats.org/officeDocument/2006/math" xmlns:v="urn:schemas-microsoft-com:vml" xmlns:wp14="http://schemas.microsoft.com/office/word/2010/wordprocessingDrawing" xmlns:wp="http://schemas.openxmlformats.org/drawingml/2006/wordprocessingDrawing" xmlns:w10="urn:schemas-microsoft-com:office:word" xmlns:w="http://schemas.openxmlformats.org/wordprocessingml/2006/main" xmlns:w14="http://schemas.microsoft.com/office/word/2010/wordml" xmlns:w15="http://schemas.microsoft.com/office/word/2012/wordml" xmlns:w16cid="http://schemas.microsoft.com/office/word/2016/wordml/cid" xmlns:w16se="http://schemas.microsoft.com/office/word/2015/wordml/symex" xmlns:wpg="http://schemas.microsoft.com/office/word/2010/wordprocessingGroup" xmlns:wpi="http://schemas.microsoft.com/office/word/2010/wordprocessingInk" xmlns:wne="http://schemas.microsoft.com/office/word/2006/wordml" xmlns:wps="http://schemas.microsoft.com/office/word/2010/wordprocessingShape" mc:Ignorable="w14 w15 w16se w16cid wp14">
+<w:document xmlns:wpc="http://schemas.microsoft.com/office/word/2010/wordprocessingCanvas" xmlns:mc="http://schemas.openxmlformats.org/markup-compatibility/2006" xmlns:o="urn:schemas-microsoft-com:office:office" xmlns:r="http://schemas.openxmlformats.org/officeDocument/2006/relationships" xmlns:m="http://schemas.openxmlformats.org/officeDocument/2006/math" xmlns:v="urn:schemas-microsoft-com:vml" xmlns:wp14="http://schemas.microsoft.com/office/word/2010/wordprocessingDrawing" xmlns:wp="http://schemas.openxmlformats.org/drawingml/2006/wordprocessingDrawing" xmlns:w10="urn:schemas-microsoft-com:office:word" xmlns:w="http://schemas.openxmlformats.org/wordprocessingml/2006/main" xmlns:w14="http://schemas.microsoft.com/office/word/2010/wordml" xmlns:w15="http://schemas.microsoft.com/office/word/2012/wordml" xmlns:wpg="http://schemas.microsoft.com/office/word/2010/wordprocessingGroup" xmlns:wpi="http://schemas.microsoft.com/office/word/2010/wordprocessingInk" xmlns:wne="http://schemas.microsoft.com/office/word/2006/wordml" xmlns:wps="http://schemas.microsoft.com/office/word/2010/wordprocessingShape" mc:Ignorable="w14 w15 wp14">
   <w:body>
     <w:p/>
     <w:p/>
@@ -510,6 +510,7 @@
                 <w:rFonts w:ascii="Arial" w:hAnsi="Arial" w:cs="Arial"/>
                 <w:b/>
                 <w:bCs/>
+                <w:lang w:val="es-ES" w:eastAsia="es-ES"/>
               </w:rPr>
               <w:drawing>
                 <wp:inline distT="0" distB="0" distL="0" distR="0" wp14:anchorId="6380FA46" wp14:editId="43B7F275">
@@ -567,8 +568,6 @@
             </w:r>
           </w:p>
         </w:tc>
-        <w:bookmarkStart w:id="0" w:name="_GoBack"/>
-        <w:bookmarkEnd w:id="0"/>
       </w:tr>
     </w:tbl>
     <w:p/>
@@ -973,7 +972,7 @@
                 <w:rFonts w:ascii="Arial" w:hAnsi="Arial" w:cs="Arial"/>
                 <w:sz w:val="24"/>
                 <w:szCs w:val="24"/>
-                <w:lang w:val="es-ES"/>
+                <w:lang w:val="en-US"/>
               </w:rPr>
             </w:pPr>
             <w:r>
@@ -1001,6 +1000,34 @@
               </w:rPr>
               <w:t>no se habilitará el botón para agregar el usuario.</w:t>
             </w:r>
+            <w:r>
+              <w:rPr>
+                <w:rFonts w:ascii="Arial" w:hAnsi="Arial" w:cs="Arial"/>
+                <w:sz w:val="24"/>
+                <w:szCs w:val="24"/>
+              </w:rPr>
+              <w:t xml:space="preserve"> Este campo tiene un m</w:t>
+            </w:r>
+            <w:r>
+              <w:rPr>
+                <w:rFonts w:ascii="Arial" w:hAnsi="Arial" w:cs="Arial"/>
+                <w:sz w:val="24"/>
+                <w:szCs w:val="24"/>
+                <w:lang w:val="es-MX"/>
+              </w:rPr>
+              <w:t>á</w:t>
+            </w:r>
+            <w:r>
+              <w:rPr>
+                <w:rFonts w:ascii="Arial" w:hAnsi="Arial" w:cs="Arial"/>
+                <w:sz w:val="24"/>
+                <w:szCs w:val="24"/>
+                <w:lang w:val="en-US"/>
+              </w:rPr>
+              <w:t>ximo de 35 caracteres</w:t>
+            </w:r>
+            <w:bookmarkStart w:id="0" w:name="_GoBack"/>
+            <w:bookmarkEnd w:id="0"/>
           </w:p>
         </w:tc>
       </w:tr>
@@ -1546,8 +1573,8 @@
 </file>
 
 <file path=word/numbering.xml><?xml version="1.0" encoding="utf-8"?>
-<w:numbering xmlns:wpc="http://schemas.microsoft.com/office/word/2010/wordprocessingCanvas" xmlns:cx="http://schemas.microsoft.com/office/drawing/2014/chartex" xmlns:cx1="http://schemas.microsoft.com/office/drawing/2015/9/8/chartex" xmlns:cx2="http://schemas.microsoft.com/office/drawing/2015/10/21/chartex" xmlns:cx3="http://schemas.microsoft.com/office/drawing/2016/5/9/chartex" xmlns:cx4="http://schemas.microsoft.com/office/drawing/2016/5/10/chartex" xmlns:cx5="http://schemas.microsoft.com/office/drawing/2016/5/11/chartex" xmlns:cx6="http://schemas.microsoft.com/office/drawing/2016/5/12/chartex" xmlns:cx7="http://schemas.microsoft.com/office/drawing/2016/5/13/chartex" xmlns:cx8="http://schemas.microsoft.com/office/drawing/2016/5/14/chartex" xmlns:mc="http://schemas.openxmlformats.org/markup-compatibility/2006" xmlns:aink="http://schemas.microsoft.com/office/drawing/2016/ink" xmlns:am3d="http://schemas.microsoft.com/office/drawing/2017/model3d" xmlns:o="urn:schemas-microsoft-com:office:office" xmlns:r="http://schemas.openxmlformats.org/officeDocument/2006/relationships" xmlns:m="http://schemas.openxmlformats.org/officeDocument/2006/math" xmlns:v="urn:schemas-microsoft-com:vml" xmlns:wp14="http://schemas.microsoft.com/office/word/2010/wordprocessingDrawing" xmlns:wp="http://schemas.openxmlformats.org/drawingml/2006/wordprocessingDrawing" xmlns:w10="urn:schemas-microsoft-com:office:word" xmlns:w="http://schemas.openxmlformats.org/wordprocessingml/2006/main" xmlns:w14="http://schemas.microsoft.com/office/word/2010/wordml" xmlns:w15="http://schemas.microsoft.com/office/word/2012/wordml" xmlns:w16cid="http://schemas.microsoft.com/office/word/2016/wordml/cid" xmlns:w16se="http://schemas.microsoft.com/office/word/2015/wordml/symex" xmlns:wpg="http://schemas.microsoft.com/office/word/2010/wordprocessingGroup" xmlns:wpi="http://schemas.microsoft.com/office/word/2010/wordprocessingInk" xmlns:wne="http://schemas.microsoft.com/office/word/2006/wordml" xmlns:wps="http://schemas.microsoft.com/office/word/2010/wordprocessingShape" mc:Ignorable="w14 w15 w16se w16cid wp14">
-  <w:abstractNum w:abstractNumId="0" w15:restartNumberingAfterBreak="0">
+<w:numbering xmlns:wpc="http://schemas.microsoft.com/office/word/2010/wordprocessingCanvas" xmlns:mc="http://schemas.openxmlformats.org/markup-compatibility/2006" xmlns:o="urn:schemas-microsoft-com:office:office" xmlns:r="http://schemas.openxmlformats.org/officeDocument/2006/relationships" xmlns:m="http://schemas.openxmlformats.org/officeDocument/2006/math" xmlns:v="urn:schemas-microsoft-com:vml" xmlns:wp14="http://schemas.microsoft.com/office/word/2010/wordprocessingDrawing" xmlns:wp="http://schemas.openxmlformats.org/drawingml/2006/wordprocessingDrawing" xmlns:w10="urn:schemas-microsoft-com:office:word" xmlns:w="http://schemas.openxmlformats.org/wordprocessingml/2006/main" xmlns:w14="http://schemas.microsoft.com/office/word/2010/wordml" xmlns:w15="http://schemas.microsoft.com/office/word/2012/wordml" xmlns:wpg="http://schemas.microsoft.com/office/word/2010/wordprocessingGroup" xmlns:wpi="http://schemas.microsoft.com/office/word/2010/wordprocessingInk" xmlns:wne="http://schemas.microsoft.com/office/word/2006/wordml" xmlns:wps="http://schemas.microsoft.com/office/word/2010/wordprocessingShape" mc:Ignorable="w14 w15 wp14">
+  <w:abstractNum w:abstractNumId="0">
     <w:nsid w:val="7A57235A"/>
     <w:multiLevelType w:val="hybridMultilevel"/>
     <w:tmpl w:val="BA700D56"/>
@@ -1640,7 +1667,7 @@
 </file>
 
 <file path=word/styles.xml><?xml version="1.0" encoding="utf-8"?>
-<w:styles xmlns:mc="http://schemas.openxmlformats.org/markup-compatibility/2006" xmlns:r="http://schemas.openxmlformats.org/officeDocument/2006/relationships" xmlns:w="http://schemas.openxmlformats.org/wordprocessingml/2006/main" xmlns:w14="http://schemas.microsoft.com/office/word/2010/wordml" xmlns:w15="http://schemas.microsoft.com/office/word/2012/wordml" xmlns:w16cid="http://schemas.microsoft.com/office/word/2016/wordml/cid" xmlns:w16se="http://schemas.microsoft.com/office/word/2015/wordml/symex" mc:Ignorable="w14 w15 w16se w16cid">
+<w:styles xmlns:mc="http://schemas.openxmlformats.org/markup-compatibility/2006" xmlns:r="http://schemas.openxmlformats.org/officeDocument/2006/relationships" xmlns:w="http://schemas.openxmlformats.org/wordprocessingml/2006/main" xmlns:w14="http://schemas.microsoft.com/office/word/2010/wordml" xmlns:w15="http://schemas.microsoft.com/office/word/2012/wordml" mc:Ignorable="w14 w15">
   <w:docDefaults>
     <w:rPrDefault>
       <w:rPr>
@@ -1656,7 +1683,7 @@
       </w:pPr>
     </w:pPrDefault>
   </w:docDefaults>
-  <w:latentStyles w:defLockedState="0" w:defUIPriority="99" w:defSemiHidden="0" w:defUnhideWhenUsed="0" w:defQFormat="0" w:count="376">
+  <w:latentStyles w:defLockedState="0" w:defUIPriority="99" w:defSemiHidden="0" w:defUnhideWhenUsed="0" w:defQFormat="0" w:count="371">
     <w:lsdException w:name="Normal" w:uiPriority="0" w:qFormat="1"/>
     <w:lsdException w:name="heading 1" w:uiPriority="9" w:qFormat="1"/>
     <w:lsdException w:name="heading 2" w:semiHidden="1" w:uiPriority="9" w:unhideWhenUsed="1" w:qFormat="1"/>
@@ -2028,11 +2055,6 @@
     <w:lsdException w:name="List Table 5 Dark Accent 6" w:uiPriority="50"/>
     <w:lsdException w:name="List Table 6 Colorful Accent 6" w:uiPriority="51"/>
     <w:lsdException w:name="List Table 7 Colorful Accent 6" w:uiPriority="52"/>
-    <w:lsdException w:name="Mention" w:semiHidden="1" w:unhideWhenUsed="1"/>
-    <w:lsdException w:name="Smart Hyperlink" w:semiHidden="1" w:unhideWhenUsed="1"/>
-    <w:lsdException w:name="Hashtag" w:semiHidden="1" w:unhideWhenUsed="1"/>
-    <w:lsdException w:name="Unresolved Mention" w:semiHidden="1" w:unhideWhenUsed="1"/>
-    <w:lsdException w:name="Smart Link" w:semiHidden="1" w:unhideWhenUsed="1"/>
   </w:latentStyles>
   <w:style w:type="paragraph" w:default="1" w:styleId="Normal">
     <w:name w:val="Normal"/>
@@ -2078,6 +2100,7 @@
       <w:spacing w:after="0" w:line="240" w:lineRule="auto"/>
     </w:pPr>
     <w:tblPr>
+      <w:tblInd w:w="0" w:type="dxa"/>
       <w:tblBorders>
         <w:top w:val="single" w:sz="4" w:space="0" w:color="auto"/>
         <w:left w:val="single" w:sz="4" w:space="0" w:color="auto"/>
@@ -2086,6 +2109,12 @@
         <w:insideH w:val="single" w:sz="4" w:space="0" w:color="auto"/>
         <w:insideV w:val="single" w:sz="4" w:space="0" w:color="auto"/>
       </w:tblBorders>
+      <w:tblCellMar>
+        <w:top w:w="0" w:type="dxa"/>
+        <w:left w:w="108" w:type="dxa"/>
+        <w:bottom w:w="0" w:type="dxa"/>
+        <w:right w:w="108" w:type="dxa"/>
+      </w:tblCellMar>
     </w:tblPr>
   </w:style>
   <w:style w:type="paragraph" w:styleId="Prrafodelista">
@@ -2209,10 +2238,10 @@
   <a:themeElements>
     <a:clrScheme name="Office">
       <a:dk1>
-        <a:sysClr val="windowText" lastClr="000000"/>
+        <a:sysClr val="windowText" lastClr="DEDEDE"/>
       </a:dk1>
       <a:lt1>
-        <a:sysClr val="window" lastClr="FFFFFF"/>
+        <a:sysClr val="window" lastClr="181B28"/>
       </a:lt1>
       <a:dk2>
         <a:srgbClr val="44546A"/>

</xml_diff>